<commit_message>
Added Plot.png to architecture document
</commit_message>
<xml_diff>
--- a/exercise_2/Architecture.docx
+++ b/exercise_2/Architecture.docx
@@ -333,13 +333,7 @@
           </w:tcPr>
           <w:p>
             <w:r>
-              <w:t xml:space="preserve">A folder for all the </w:t>
-            </w:r>
-            <w:r>
-              <w:t>spouts</w:t>
-            </w:r>
-            <w:r>
-              <w:t xml:space="preserve"> code.</w:t>
+              <w:t>A folder for all the spouts code.</w:t>
             </w:r>
           </w:p>
         </w:tc>
@@ -370,10 +364,7 @@
               <w:t>Optional initialization</w:t>
             </w:r>
             <w:r>
-              <w:t xml:space="preserve">. </w:t>
-            </w:r>
-            <w:r>
-              <w:t>Unused.</w:t>
+              <w:t>. Unused.</w:t>
             </w:r>
           </w:p>
         </w:tc>
@@ -667,19 +658,13 @@
           </w:tcPr>
           <w:p>
             <w:r>
-              <w:t xml:space="preserve">Output of </w:t>
-            </w:r>
-            <w:r>
-              <w:t>h</w:t>
+              <w:t>Output of h</w:t>
             </w:r>
             <w:r>
               <w:t>i</w:t>
             </w:r>
             <w:r>
-              <w:t>stogram</w:t>
-            </w:r>
-            <w:r>
-              <w:t>.py (</w:t>
+              <w:t>stogram.py (</w:t>
             </w:r>
             <w:proofErr w:type="spellStart"/>
             <w:r>
@@ -815,10 +800,7 @@
             </w:r>
             <w:proofErr w:type="spellEnd"/>
             <w:r>
-              <w:t xml:space="preserve"> is running</w:t>
-            </w:r>
-            <w:r>
-              <w:t xml:space="preserve"> (</w:t>
+              <w:t xml:space="preserve"> is running (</w:t>
             </w:r>
             <w:proofErr w:type="spellStart"/>
             <w:r>
@@ -978,10 +960,7 @@
           </w:tcPr>
           <w:p>
             <w:r>
-              <w:t>A python application</w:t>
-            </w:r>
-            <w:r>
-              <w:t xml:space="preserve"> that takes a range of numbers of occurrences, k1 and k2, and prints a list of words whose occurrence count was between k1 and k2 (inclusive). </w:t>
+              <w:t xml:space="preserve">A python application that takes a range of numbers of occurrences, k1 and k2, and prints a list of words whose occurrence count was between k1 and k2 (inclusive). </w:t>
             </w:r>
           </w:p>
         </w:tc>
@@ -1163,6 +1142,41 @@
             <w:r>
               <w:t>This document</w:t>
             </w:r>
+          </w:p>
+        </w:tc>
+      </w:tr>
+      <w:tr>
+        <w:tc>
+          <w:tcPr>
+            <w:tcW w:w="3865" w:type="dxa"/>
+            <w:shd w:val="clear" w:color="auto" w:fill="92D050"/>
+          </w:tcPr>
+          <w:p>
+            <w:pPr>
+              <w:rPr>
+                <w:b/>
+                <w:bCs/>
+              </w:rPr>
+            </w:pPr>
+            <w:r>
+              <w:rPr>
+                <w:b/>
+                <w:bCs/>
+              </w:rPr>
+              <w:t>Plot.png</w:t>
+            </w:r>
+          </w:p>
+        </w:tc>
+        <w:tc>
+          <w:tcPr>
+            <w:tcW w:w="5400" w:type="dxa"/>
+          </w:tcPr>
+          <w:p>
+            <w:r>
+              <w:t>Histogram of the top 20 common words found in tweets. Output from Tableau.</w:t>
+            </w:r>
+            <w:bookmarkStart w:id="0" w:name="_GoBack"/>
+            <w:bookmarkEnd w:id="0"/>
           </w:p>
         </w:tc>
       </w:tr>
@@ -1474,11 +1488,9 @@
           <v:shape id="_x0000_i1025" type="#_x0000_t75" style="width:467.25pt;height:185.25pt" o:ole="">
             <v:imagedata r:id="rId7" o:title=""/>
           </v:shape>
-          <o:OLEObject Type="Embed" ProgID="Visio.Drawing.15" ShapeID="_x0000_i1025" DrawAspect="Content" ObjectID="_1540577655" r:id="rId8"/>
+          <o:OLEObject Type="Embed" ProgID="Visio.Drawing.15" ShapeID="_x0000_i1025" DrawAspect="Content" ObjectID="_1540583719" r:id="rId8"/>
         </w:object>
       </w:r>
-      <w:bookmarkStart w:id="0" w:name="_GoBack"/>
-      <w:bookmarkEnd w:id="0"/>
     </w:p>
     <w:sectPr>
       <w:footerReference w:type="default" r:id="rId9"/>
@@ -2626,6 +2638,7 @@
     <w:lsdException w:name="HTML Sample" w:semiHidden="1" w:unhideWhenUsed="1"/>
     <w:lsdException w:name="HTML Typewriter" w:semiHidden="1" w:unhideWhenUsed="1"/>
     <w:lsdException w:name="HTML Variable" w:semiHidden="1" w:unhideWhenUsed="1"/>
+    <w:lsdException w:name="Normal Table" w:semiHidden="1" w:unhideWhenUsed="1"/>
     <w:lsdException w:name="annotation subject" w:semiHidden="1" w:unhideWhenUsed="1"/>
     <w:lsdException w:name="No List" w:semiHidden="1" w:unhideWhenUsed="1"/>
     <w:lsdException w:name="Outline List 1" w:semiHidden="1" w:unhideWhenUsed="1"/>
@@ -2671,9 +2684,11 @@
     <w:lsdException w:name="Table Subtle 1" w:semiHidden="1" w:unhideWhenUsed="1"/>
     <w:lsdException w:name="Table Subtle 2" w:semiHidden="1" w:unhideWhenUsed="1"/>
     <w:lsdException w:name="Table Web 1" w:semiHidden="1" w:unhideWhenUsed="1"/>
+    <w:lsdException w:name="Table Web 2" w:semiHidden="1" w:unhideWhenUsed="1"/>
     <w:lsdException w:name="Table Web 3" w:semiHidden="1" w:unhideWhenUsed="1"/>
     <w:lsdException w:name="Balloon Text" w:semiHidden="1" w:unhideWhenUsed="1"/>
     <w:lsdException w:name="Table Grid" w:uiPriority="39"/>
+    <w:lsdException w:name="Table Theme" w:semiHidden="1" w:unhideWhenUsed="1"/>
     <w:lsdException w:name="Placeholder Text" w:semiHidden="1"/>
     <w:lsdException w:name="No Spacing" w:semiHidden="1" w:uiPriority="1" w:unhideWhenUsed="1" w:qFormat="1"/>
     <w:lsdException w:name="Light Shading" w:uiPriority="60"/>
@@ -3990,567 +4005,6 @@
     </w:pPr>
   </w:style>
 </w:styles>
-</file>
-
-<file path=word/glossary/document.xml><?xml version="1.0" encoding="utf-8"?>
-<w:glossaryDocument xmlns:wpc="http://schemas.microsoft.com/office/word/2010/wordprocessingCanvas" xmlns:cx="http://schemas.microsoft.com/office/drawing/2014/chartex" xmlns:cx1="http://schemas.microsoft.com/office/drawing/2015/9/8/chartex" xmlns:cx2="http://schemas.microsoft.com/office/drawing/2015/10/21/chartex" xmlns:cx3="http://schemas.microsoft.com/office/drawing/2016/5/9/chartex" xmlns:cx4="http://schemas.microsoft.com/office/drawing/2016/5/10/chartex" xmlns:cx5="http://schemas.microsoft.com/office/drawing/2016/5/11/chartex" xmlns:mc="http://schemas.openxmlformats.org/markup-compatibility/2006" xmlns:o="urn:schemas-microsoft-com:office:office" xmlns:r="http://schemas.openxmlformats.org/officeDocument/2006/relationships" xmlns:m="http://schemas.openxmlformats.org/officeDocument/2006/math" xmlns:v="urn:schemas-microsoft-com:vml" xmlns:wp14="http://schemas.microsoft.com/office/word/2010/wordprocessingDrawing" xmlns:wp="http://schemas.openxmlformats.org/drawingml/2006/wordprocessingDrawing" xmlns:w10="urn:schemas-microsoft-com:office:word" xmlns:w="http://schemas.openxmlformats.org/wordprocessingml/2006/main" xmlns:w14="http://schemas.microsoft.com/office/word/2010/wordml" xmlns:w15="http://schemas.microsoft.com/office/word/2012/wordml" xmlns:w16se="http://schemas.microsoft.com/office/word/2015/wordml/symex" xmlns:wpg="http://schemas.microsoft.com/office/word/2010/wordprocessingGroup" xmlns:wpi="http://schemas.microsoft.com/office/word/2010/wordprocessingInk" xmlns:wne="http://schemas.microsoft.com/office/word/2006/wordml" xmlns:wps="http://schemas.microsoft.com/office/word/2010/wordprocessingShape" mc:Ignorable="w14 w15 w16se wp14"/>
-</file>
-
-<file path=word/glossary/fontTable.xml><?xml version="1.0" encoding="utf-8"?>
-<w:fonts xmlns:mc="http://schemas.openxmlformats.org/markup-compatibility/2006" xmlns:r="http://schemas.openxmlformats.org/officeDocument/2006/relationships" xmlns:w="http://schemas.openxmlformats.org/wordprocessingml/2006/main" xmlns:w14="http://schemas.microsoft.com/office/word/2010/wordml" xmlns:w15="http://schemas.microsoft.com/office/word/2012/wordml" xmlns:w16se="http://schemas.microsoft.com/office/word/2015/wordml/symex" mc:Ignorable="w14 w15 w16se">
-  <w:font w:name="Symbol">
-    <w:panose1 w:val="05050102010706020507"/>
-    <w:charset w:val="02"/>
-    <w:family w:val="roman"/>
-    <w:pitch w:val="variable"/>
-    <w:sig w:usb0="00000000" w:usb1="10000000" w:usb2="00000000" w:usb3="00000000" w:csb0="80000000" w:csb1="00000000"/>
-  </w:font>
-  <w:font w:name="Times New Roman">
-    <w:panose1 w:val="02020603050405020304"/>
-    <w:charset w:val="00"/>
-    <w:family w:val="roman"/>
-    <w:pitch w:val="variable"/>
-    <w:sig w:usb0="E0002AFF" w:usb1="C0007843" w:usb2="00000009" w:usb3="00000000" w:csb0="000001FF" w:csb1="00000000"/>
-  </w:font>
-  <w:font w:name="Candara">
-    <w:panose1 w:val="020E0502030303020204"/>
-    <w:charset w:val="00"/>
-    <w:family w:val="swiss"/>
-    <w:pitch w:val="variable"/>
-    <w:sig w:usb0="A00002EF" w:usb1="4000A44B" w:usb2="00000000" w:usb3="00000000" w:csb0="0000019F" w:csb1="00000000"/>
-  </w:font>
-  <w:font w:name="STKaiti">
-    <w:altName w:val="SimSun"/>
-    <w:panose1 w:val="00000000000000000000"/>
-    <w:charset w:val="86"/>
-    <w:family w:val="roman"/>
-    <w:notTrueType/>
-    <w:pitch w:val="default"/>
-  </w:font>
-  <w:font w:name="Tahoma">
-    <w:panose1 w:val="020B0604030504040204"/>
-    <w:charset w:val="00"/>
-    <w:family w:val="swiss"/>
-    <w:pitch w:val="variable"/>
-    <w:sig w:usb0="E1002EFF" w:usb1="C000605B" w:usb2="00000029" w:usb3="00000000" w:csb0="000101FF" w:csb1="00000000"/>
-  </w:font>
-  <w:font w:name="Segoe UI">
-    <w:panose1 w:val="020B0502040204020203"/>
-    <w:charset w:val="00"/>
-    <w:family w:val="swiss"/>
-    <w:pitch w:val="variable"/>
-    <w:sig w:usb0="E4002EFF" w:usb1="C000E47F" w:usb2="00000009" w:usb3="00000000" w:csb0="000001FF" w:csb1="00000000"/>
-  </w:font>
-  <w:font w:name="Consolas">
-    <w:panose1 w:val="020B0609020204030204"/>
-    <w:charset w:val="00"/>
-    <w:family w:val="modern"/>
-    <w:pitch w:val="fixed"/>
-    <w:sig w:usb0="E00006FF" w:usb1="0000FCFF" w:usb2="00000001" w:usb3="00000000" w:csb0="0000019F" w:csb1="00000000"/>
-  </w:font>
-  <w:font w:name="Calibri">
-    <w:panose1 w:val="020F0502020204030204"/>
-    <w:charset w:val="00"/>
-    <w:family w:val="swiss"/>
-    <w:pitch w:val="variable"/>
-    <w:sig w:usb0="E0002AFF" w:usb1="4000ACFF" w:usb2="00000001" w:usb3="00000000" w:csb0="000001FF" w:csb1="00000000"/>
-  </w:font>
-  <w:font w:name="Arial">
-    <w:panose1 w:val="020B0604020202020204"/>
-    <w:charset w:val="00"/>
-    <w:family w:val="swiss"/>
-    <w:pitch w:val="variable"/>
-    <w:sig w:usb0="E0002AFF" w:usb1="C0007843" w:usb2="00000009" w:usb3="00000000" w:csb0="000001FF" w:csb1="00000000"/>
-  </w:font>
-  <w:font w:name="Calibri Light">
-    <w:panose1 w:val="020F0302020204030204"/>
-    <w:charset w:val="00"/>
-    <w:family w:val="swiss"/>
-    <w:pitch w:val="variable"/>
-    <w:sig w:usb0="A00002EF" w:usb1="4000207B" w:usb2="00000000" w:usb3="00000000" w:csb0="0000009F" w:csb1="00000000"/>
-  </w:font>
-</w:fonts>
-</file>
-
-<file path=word/glossary/settings.xml><?xml version="1.0" encoding="utf-8"?>
-<w:settings xmlns:mc="http://schemas.openxmlformats.org/markup-compatibility/2006" xmlns:o="urn:schemas-microsoft-com:office:office" xmlns:r="http://schemas.openxmlformats.org/officeDocument/2006/relationships" xmlns:m="http://schemas.openxmlformats.org/officeDocument/2006/math" xmlns:v="urn:schemas-microsoft-com:vml" xmlns:w10="urn:schemas-microsoft-com:office:word" xmlns:w="http://schemas.openxmlformats.org/wordprocessingml/2006/main" xmlns:w14="http://schemas.microsoft.com/office/word/2010/wordml" xmlns:w15="http://schemas.microsoft.com/office/word/2012/wordml" xmlns:w16se="http://schemas.microsoft.com/office/word/2015/wordml/symex" xmlns:sl="http://schemas.openxmlformats.org/schemaLibrary/2006/main" mc:Ignorable="w14 w15 w16se">
-  <w:view w:val="normal"/>
-  <w:defaultTabStop w:val="720"/>
-  <w:characterSpacingControl w:val="doNotCompress"/>
-  <w:compat>
-    <w:useFELayout/>
-    <w:compatSetting w:name="compatibilityMode" w:uri="http://schemas.microsoft.com/office/word" w:val="15"/>
-    <w:compatSetting w:name="overrideTableStyleFontSizeAndJustification" w:uri="http://schemas.microsoft.com/office/word" w:val="1"/>
-    <w:compatSetting w:name="enableOpenTypeFeatures" w:uri="http://schemas.microsoft.com/office/word" w:val="1"/>
-    <w:compatSetting w:name="doNotFlipMirrorIndents" w:uri="http://schemas.microsoft.com/office/word" w:val="1"/>
-    <w:compatSetting w:name="differentiateMultirowTableHeaders" w:uri="http://schemas.microsoft.com/office/word" w:val="1"/>
-  </w:compat>
-  <w:rsids>
-    <w:rsidRoot w:val="007A64C3"/>
-    <w:rsid w:val="007A64C3"/>
-  </w:rsids>
-  <m:mathPr>
-    <m:mathFont m:val="Cambria Math"/>
-    <m:brkBin m:val="before"/>
-    <m:brkBinSub m:val="--"/>
-    <m:smallFrac m:val="0"/>
-    <m:dispDef/>
-    <m:lMargin m:val="0"/>
-    <m:rMargin m:val="0"/>
-    <m:defJc m:val="centerGroup"/>
-    <m:wrapIndent m:val="1440"/>
-    <m:intLim m:val="subSup"/>
-    <m:naryLim m:val="undOvr"/>
-  </m:mathPr>
-  <w:themeFontLang w:val="en-US" w:bidi="he-IL"/>
-  <w:clrSchemeMapping w:bg1="light1" w:t1="dark1" w:bg2="light2" w:t2="dark2" w:accent1="accent1" w:accent2="accent2" w:accent3="accent3" w:accent4="accent4" w:accent5="accent5" w:accent6="accent6" w:hyperlink="hyperlink" w:followedHyperlink="followedHyperlink"/>
-  <w:decimalSymbol w:val="."/>
-  <w:listSeparator w:val=","/>
-  <w15:chartTrackingRefBased/>
-</w:settings>
-</file>
-
-<file path=word/glossary/styles.xml><?xml version="1.0" encoding="utf-8"?>
-<w:styles xmlns:mc="http://schemas.openxmlformats.org/markup-compatibility/2006" xmlns:r="http://schemas.openxmlformats.org/officeDocument/2006/relationships" xmlns:w="http://schemas.openxmlformats.org/wordprocessingml/2006/main" xmlns:w14="http://schemas.microsoft.com/office/word/2010/wordml" xmlns:w15="http://schemas.microsoft.com/office/word/2012/wordml" xmlns:w16se="http://schemas.microsoft.com/office/word/2015/wordml/symex" mc:Ignorable="w14 w15 w16se">
-  <w:docDefaults>
-    <w:rPrDefault>
-      <w:rPr>
-        <w:rFonts w:asciiTheme="minorHAnsi" w:eastAsiaTheme="minorEastAsia" w:hAnsiTheme="minorHAnsi" w:cstheme="minorBidi"/>
-        <w:sz w:val="22"/>
-        <w:szCs w:val="22"/>
-        <w:lang w:val="en-US" w:eastAsia="en-US" w:bidi="he-IL"/>
-      </w:rPr>
-    </w:rPrDefault>
-    <w:pPrDefault>
-      <w:pPr>
-        <w:spacing w:after="160" w:line="259" w:lineRule="auto"/>
-      </w:pPr>
-    </w:pPrDefault>
-  </w:docDefaults>
-  <w:latentStyles w:defLockedState="0" w:defUIPriority="99" w:defSemiHidden="0" w:defUnhideWhenUsed="0" w:defQFormat="0" w:count="374">
-    <w:lsdException w:name="Normal" w:uiPriority="0" w:qFormat="1"/>
-    <w:lsdException w:name="heading 1" w:uiPriority="9" w:qFormat="1"/>
-    <w:lsdException w:name="heading 2" w:semiHidden="1" w:uiPriority="9" w:unhideWhenUsed="1" w:qFormat="1"/>
-    <w:lsdException w:name="heading 3" w:semiHidden="1" w:uiPriority="9" w:unhideWhenUsed="1" w:qFormat="1"/>
-    <w:lsdException w:name="heading 4" w:semiHidden="1" w:uiPriority="9" w:unhideWhenUsed="1" w:qFormat="1"/>
-    <w:lsdException w:name="heading 5" w:semiHidden="1" w:uiPriority="9" w:unhideWhenUsed="1" w:qFormat="1"/>
-    <w:lsdException w:name="heading 6" w:semiHidden="1" w:uiPriority="9" w:unhideWhenUsed="1" w:qFormat="1"/>
-    <w:lsdException w:name="heading 7" w:semiHidden="1" w:uiPriority="9" w:unhideWhenUsed="1" w:qFormat="1"/>
-    <w:lsdException w:name="heading 8" w:semiHidden="1" w:uiPriority="9" w:unhideWhenUsed="1" w:qFormat="1"/>
-    <w:lsdException w:name="heading 9" w:semiHidden="1" w:uiPriority="9" w:unhideWhenUsed="1" w:qFormat="1"/>
-    <w:lsdException w:name="index 1" w:semiHidden="1" w:unhideWhenUsed="1"/>
-    <w:lsdException w:name="index 2" w:semiHidden="1" w:unhideWhenUsed="1"/>
-    <w:lsdException w:name="index 3" w:semiHidden="1" w:unhideWhenUsed="1"/>
-    <w:lsdException w:name="index 4" w:semiHidden="1" w:unhideWhenUsed="1"/>
-    <w:lsdException w:name="index 5" w:semiHidden="1" w:unhideWhenUsed="1"/>
-    <w:lsdException w:name="index 6" w:semiHidden="1" w:unhideWhenUsed="1"/>
-    <w:lsdException w:name="index 7" w:semiHidden="1" w:unhideWhenUsed="1"/>
-    <w:lsdException w:name="index 8" w:semiHidden="1" w:unhideWhenUsed="1"/>
-    <w:lsdException w:name="index 9" w:semiHidden="1" w:unhideWhenUsed="1"/>
-    <w:lsdException w:name="toc 1" w:semiHidden="1" w:uiPriority="39" w:unhideWhenUsed="1"/>
-    <w:lsdException w:name="toc 2" w:semiHidden="1" w:uiPriority="39" w:unhideWhenUsed="1"/>
-    <w:lsdException w:name="toc 3" w:semiHidden="1" w:uiPriority="39" w:unhideWhenUsed="1"/>
-    <w:lsdException w:name="toc 4" w:semiHidden="1" w:uiPriority="39" w:unhideWhenUsed="1"/>
-    <w:lsdException w:name="toc 5" w:semiHidden="1" w:uiPriority="39" w:unhideWhenUsed="1"/>
-    <w:lsdException w:name="toc 6" w:semiHidden="1" w:uiPriority="39" w:unhideWhenUsed="1"/>
-    <w:lsdException w:name="toc 7" w:semiHidden="1" w:uiPriority="39" w:unhideWhenUsed="1"/>
-    <w:lsdException w:name="toc 8" w:semiHidden="1" w:uiPriority="39" w:unhideWhenUsed="1"/>
-    <w:lsdException w:name="toc 9" w:semiHidden="1" w:uiPriority="39" w:unhideWhenUsed="1"/>
-    <w:lsdException w:name="Normal Indent" w:semiHidden="1" w:unhideWhenUsed="1"/>
-    <w:lsdException w:name="footnote text" w:semiHidden="1" w:unhideWhenUsed="1"/>
-    <w:lsdException w:name="annotation text" w:semiHidden="1" w:unhideWhenUsed="1"/>
-    <w:lsdException w:name="header" w:semiHidden="1" w:unhideWhenUsed="1"/>
-    <w:lsdException w:name="footer" w:semiHidden="1" w:unhideWhenUsed="1"/>
-    <w:lsdException w:name="index heading" w:semiHidden="1" w:unhideWhenUsed="1"/>
-    <w:lsdException w:name="caption" w:semiHidden="1" w:uiPriority="35" w:unhideWhenUsed="1" w:qFormat="1"/>
-    <w:lsdException w:name="table of figures" w:semiHidden="1" w:unhideWhenUsed="1"/>
-    <w:lsdException w:name="envelope address" w:semiHidden="1" w:unhideWhenUsed="1"/>
-    <w:lsdException w:name="envelope return" w:semiHidden="1" w:unhideWhenUsed="1"/>
-    <w:lsdException w:name="footnote reference" w:semiHidden="1" w:unhideWhenUsed="1"/>
-    <w:lsdException w:name="annotation reference" w:semiHidden="1" w:unhideWhenUsed="1"/>
-    <w:lsdException w:name="line number" w:semiHidden="1" w:unhideWhenUsed="1"/>
-    <w:lsdException w:name="page number" w:semiHidden="1" w:unhideWhenUsed="1"/>
-    <w:lsdException w:name="endnote reference" w:semiHidden="1" w:unhideWhenUsed="1"/>
-    <w:lsdException w:name="endnote text" w:semiHidden="1" w:unhideWhenUsed="1"/>
-    <w:lsdException w:name="table of authorities" w:semiHidden="1" w:unhideWhenUsed="1"/>
-    <w:lsdException w:name="macro" w:semiHidden="1" w:unhideWhenUsed="1"/>
-    <w:lsdException w:name="toa heading" w:semiHidden="1" w:unhideWhenUsed="1"/>
-    <w:lsdException w:name="List" w:semiHidden="1" w:unhideWhenUsed="1"/>
-    <w:lsdException w:name="List Bullet" w:semiHidden="1" w:unhideWhenUsed="1"/>
-    <w:lsdException w:name="List Number" w:semiHidden="1" w:unhideWhenUsed="1"/>
-    <w:lsdException w:name="List 2" w:semiHidden="1" w:unhideWhenUsed="1"/>
-    <w:lsdException w:name="List 3" w:semiHidden="1" w:unhideWhenUsed="1"/>
-    <w:lsdException w:name="List 4" w:semiHidden="1" w:unhideWhenUsed="1"/>
-    <w:lsdException w:name="List 5" w:semiHidden="1" w:unhideWhenUsed="1"/>
-    <w:lsdException w:name="List Bullet 2" w:semiHidden="1" w:unhideWhenUsed="1"/>
-    <w:lsdException w:name="List Bullet 3" w:semiHidden="1" w:unhideWhenUsed="1"/>
-    <w:lsdException w:name="List Bullet 4" w:semiHidden="1" w:unhideWhenUsed="1"/>
-    <w:lsdException w:name="List Bullet 5" w:semiHidden="1" w:unhideWhenUsed="1"/>
-    <w:lsdException w:name="List Number 2" w:semiHidden="1" w:unhideWhenUsed="1"/>
-    <w:lsdException w:name="List Number 3" w:semiHidden="1" w:unhideWhenUsed="1"/>
-    <w:lsdException w:name="List Number 4" w:semiHidden="1" w:unhideWhenUsed="1"/>
-    <w:lsdException w:name="List Number 5" w:semiHidden="1" w:unhideWhenUsed="1"/>
-    <w:lsdException w:name="Title" w:uiPriority="10" w:qFormat="1"/>
-    <w:lsdException w:name="Closing" w:semiHidden="1" w:unhideWhenUsed="1"/>
-    <w:lsdException w:name="Signature" w:semiHidden="1" w:unhideWhenUsed="1"/>
-    <w:lsdException w:name="Default Paragraph Font" w:semiHidden="1" w:uiPriority="1" w:unhideWhenUsed="1"/>
-    <w:lsdException w:name="Body Text" w:semiHidden="1" w:unhideWhenUsed="1"/>
-    <w:lsdException w:name="Body Text Indent" w:semiHidden="1" w:unhideWhenUsed="1"/>
-    <w:lsdException w:name="List Continue" w:semiHidden="1" w:unhideWhenUsed="1"/>
-    <w:lsdException w:name="List Continue 2" w:semiHidden="1" w:unhideWhenUsed="1"/>
-    <w:lsdException w:name="List Continue 3" w:semiHidden="1" w:unhideWhenUsed="1"/>
-    <w:lsdException w:name="List Continue 4" w:semiHidden="1" w:unhideWhenUsed="1"/>
-    <w:lsdException w:name="List Continue 5" w:semiHidden="1" w:unhideWhenUsed="1"/>
-    <w:lsdException w:name="Message Header" w:semiHidden="1" w:unhideWhenUsed="1"/>
-    <w:lsdException w:name="Subtitle" w:uiPriority="11" w:qFormat="1"/>
-    <w:lsdException w:name="Salutation" w:semiHidden="1" w:unhideWhenUsed="1"/>
-    <w:lsdException w:name="Date" w:semiHidden="1" w:unhideWhenUsed="1"/>
-    <w:lsdException w:name="Body Text First Indent" w:semiHidden="1" w:unhideWhenUsed="1"/>
-    <w:lsdException w:name="Body Text First Indent 2" w:semiHidden="1" w:unhideWhenUsed="1"/>
-    <w:lsdException w:name="Note Heading" w:semiHidden="1" w:unhideWhenUsed="1"/>
-    <w:lsdException w:name="Body Text 2" w:semiHidden="1" w:unhideWhenUsed="1"/>
-    <w:lsdException w:name="Body Text 3" w:semiHidden="1" w:unhideWhenUsed="1"/>
-    <w:lsdException w:name="Body Text Indent 2" w:semiHidden="1" w:unhideWhenUsed="1"/>
-    <w:lsdException w:name="Body Text Indent 3" w:semiHidden="1" w:unhideWhenUsed="1"/>
-    <w:lsdException w:name="Block Text" w:semiHidden="1" w:unhideWhenUsed="1"/>
-    <w:lsdException w:name="Hyperlink" w:semiHidden="1" w:unhideWhenUsed="1"/>
-    <w:lsdException w:name="FollowedHyperlink" w:semiHidden="1" w:unhideWhenUsed="1"/>
-    <w:lsdException w:name="Strong" w:uiPriority="22" w:qFormat="1"/>
-    <w:lsdException w:name="Emphasis" w:uiPriority="20" w:qFormat="1"/>
-    <w:lsdException w:name="Document Map" w:semiHidden="1" w:unhideWhenUsed="1"/>
-    <w:lsdException w:name="Plain Text" w:semiHidden="1" w:unhideWhenUsed="1"/>
-    <w:lsdException w:name="E-mail Signature" w:semiHidden="1" w:unhideWhenUsed="1"/>
-    <w:lsdException w:name="HTML Top of Form" w:semiHidden="1" w:unhideWhenUsed="1"/>
-    <w:lsdException w:name="HTML Bottom of Form" w:semiHidden="1" w:unhideWhenUsed="1"/>
-    <w:lsdException w:name="Normal (Web)" w:semiHidden="1" w:unhideWhenUsed="1"/>
-    <w:lsdException w:name="HTML Acronym" w:semiHidden="1" w:unhideWhenUsed="1"/>
-    <w:lsdException w:name="HTML Address" w:semiHidden="1" w:unhideWhenUsed="1"/>
-    <w:lsdException w:name="HTML Cite" w:semiHidden="1" w:unhideWhenUsed="1"/>
-    <w:lsdException w:name="HTML Code" w:semiHidden="1" w:unhideWhenUsed="1"/>
-    <w:lsdException w:name="HTML Definition" w:semiHidden="1" w:unhideWhenUsed="1"/>
-    <w:lsdException w:name="HTML Keyboard" w:semiHidden="1" w:unhideWhenUsed="1"/>
-    <w:lsdException w:name="HTML Preformatted" w:semiHidden="1" w:unhideWhenUsed="1"/>
-    <w:lsdException w:name="HTML Sample" w:semiHidden="1" w:unhideWhenUsed="1"/>
-    <w:lsdException w:name="HTML Typewriter" w:semiHidden="1" w:unhideWhenUsed="1"/>
-    <w:lsdException w:name="HTML Variable" w:semiHidden="1" w:unhideWhenUsed="1"/>
-    <w:lsdException w:name="Normal Table" w:semiHidden="1" w:unhideWhenUsed="1"/>
-    <w:lsdException w:name="annotation subject" w:semiHidden="1" w:unhideWhenUsed="1"/>
-    <w:lsdException w:name="No List" w:semiHidden="1" w:unhideWhenUsed="1"/>
-    <w:lsdException w:name="Outline List 1" w:semiHidden="1" w:unhideWhenUsed="1"/>
-    <w:lsdException w:name="Outline List 2" w:semiHidden="1" w:unhideWhenUsed="1"/>
-    <w:lsdException w:name="Outline List 3" w:semiHidden="1" w:unhideWhenUsed="1"/>
-    <w:lsdException w:name="Table Simple 1" w:semiHidden="1" w:unhideWhenUsed="1"/>
-    <w:lsdException w:name="Table Simple 2" w:semiHidden="1" w:unhideWhenUsed="1"/>
-    <w:lsdException w:name="Table Simple 3" w:semiHidden="1" w:unhideWhenUsed="1"/>
-    <w:lsdException w:name="Table Classic 1" w:semiHidden="1" w:unhideWhenUsed="1"/>
-    <w:lsdException w:name="Table Classic 2" w:semiHidden="1" w:unhideWhenUsed="1"/>
-    <w:lsdException w:name="Table Classic 3" w:semiHidden="1" w:unhideWhenUsed="1"/>
-    <w:lsdException w:name="Table Classic 4" w:semiHidden="1" w:unhideWhenUsed="1"/>
-    <w:lsdException w:name="Table Colorful 1" w:semiHidden="1" w:unhideWhenUsed="1"/>
-    <w:lsdException w:name="Table Colorful 2" w:semiHidden="1" w:unhideWhenUsed="1"/>
-    <w:lsdException w:name="Table Colorful 3" w:semiHidden="1" w:unhideWhenUsed="1"/>
-    <w:lsdException w:name="Table Columns 1" w:semiHidden="1" w:unhideWhenUsed="1"/>
-    <w:lsdException w:name="Table Columns 2" w:semiHidden="1" w:unhideWhenUsed="1"/>
-    <w:lsdException w:name="Table Columns 3" w:semiHidden="1" w:unhideWhenUsed="1"/>
-    <w:lsdException w:name="Table Columns 4" w:semiHidden="1" w:unhideWhenUsed="1"/>
-    <w:lsdException w:name="Table Columns 5" w:semiHidden="1" w:unhideWhenUsed="1"/>
-    <w:lsdException w:name="Table Grid 1" w:semiHidden="1" w:unhideWhenUsed="1"/>
-    <w:lsdException w:name="Table Grid 2" w:semiHidden="1" w:unhideWhenUsed="1"/>
-    <w:lsdException w:name="Table Grid 3" w:semiHidden="1" w:unhideWhenUsed="1"/>
-    <w:lsdException w:name="Table Grid 4" w:semiHidden="1" w:unhideWhenUsed="1"/>
-    <w:lsdException w:name="Table Grid 5" w:semiHidden="1" w:unhideWhenUsed="1"/>
-    <w:lsdException w:name="Table Grid 6" w:semiHidden="1" w:unhideWhenUsed="1"/>
-    <w:lsdException w:name="Table Grid 7" w:semiHidden="1" w:unhideWhenUsed="1"/>
-    <w:lsdException w:name="Table Grid 8" w:semiHidden="1" w:unhideWhenUsed="1"/>
-    <w:lsdException w:name="Table List 1" w:semiHidden="1" w:unhideWhenUsed="1"/>
-    <w:lsdException w:name="Table List 2" w:semiHidden="1" w:unhideWhenUsed="1"/>
-    <w:lsdException w:name="Table List 3" w:semiHidden="1" w:unhideWhenUsed="1"/>
-    <w:lsdException w:name="Table List 4" w:semiHidden="1" w:unhideWhenUsed="1"/>
-    <w:lsdException w:name="Table List 5" w:semiHidden="1" w:unhideWhenUsed="1"/>
-    <w:lsdException w:name="Table List 6" w:semiHidden="1" w:unhideWhenUsed="1"/>
-    <w:lsdException w:name="Table List 7" w:semiHidden="1" w:unhideWhenUsed="1"/>
-    <w:lsdException w:name="Table List 8" w:semiHidden="1" w:unhideWhenUsed="1"/>
-    <w:lsdException w:name="Table 3D effects 1" w:semiHidden="1" w:unhideWhenUsed="1"/>
-    <w:lsdException w:name="Table 3D effects 2" w:semiHidden="1" w:unhideWhenUsed="1"/>
-    <w:lsdException w:name="Table 3D effects 3" w:semiHidden="1" w:unhideWhenUsed="1"/>
-    <w:lsdException w:name="Table Contemporary" w:semiHidden="1" w:unhideWhenUsed="1"/>
-    <w:lsdException w:name="Table Elegant" w:semiHidden="1" w:unhideWhenUsed="1"/>
-    <w:lsdException w:name="Table Professional" w:semiHidden="1" w:unhideWhenUsed="1"/>
-    <w:lsdException w:name="Table Subtle 1" w:semiHidden="1" w:unhideWhenUsed="1"/>
-    <w:lsdException w:name="Table Subtle 2" w:semiHidden="1" w:unhideWhenUsed="1"/>
-    <w:lsdException w:name="Table Web 1" w:semiHidden="1" w:unhideWhenUsed="1"/>
-    <w:lsdException w:name="Table Web 2" w:semiHidden="1" w:unhideWhenUsed="1"/>
-    <w:lsdException w:name="Table Web 3" w:semiHidden="1" w:unhideWhenUsed="1"/>
-    <w:lsdException w:name="Balloon Text" w:semiHidden="1" w:unhideWhenUsed="1"/>
-    <w:lsdException w:name="Table Grid" w:uiPriority="39"/>
-    <w:lsdException w:name="Table Theme" w:semiHidden="1" w:unhideWhenUsed="1"/>
-    <w:lsdException w:name="Placeholder Text" w:semiHidden="1"/>
-    <w:lsdException w:name="No Spacing" w:uiPriority="1" w:qFormat="1"/>
-    <w:lsdException w:name="Light Shading" w:uiPriority="60"/>
-    <w:lsdException w:name="Light List" w:uiPriority="61"/>
-    <w:lsdException w:name="Light Grid" w:uiPriority="62"/>
-    <w:lsdException w:name="Medium Shading 1" w:uiPriority="63"/>
-    <w:lsdException w:name="Medium Shading 2" w:uiPriority="64"/>
-    <w:lsdException w:name="Medium List 1" w:uiPriority="65"/>
-    <w:lsdException w:name="Medium List 2" w:uiPriority="66"/>
-    <w:lsdException w:name="Medium Grid 1" w:uiPriority="67"/>
-    <w:lsdException w:name="Medium Grid 2" w:uiPriority="68"/>
-    <w:lsdException w:name="Medium Grid 3" w:uiPriority="69"/>
-    <w:lsdException w:name="Dark List" w:uiPriority="70"/>
-    <w:lsdException w:name="Colorful Shading" w:uiPriority="71"/>
-    <w:lsdException w:name="Colorful List" w:uiPriority="72"/>
-    <w:lsdException w:name="Colorful Grid" w:uiPriority="73"/>
-    <w:lsdException w:name="Light Shading Accent 1" w:uiPriority="60"/>
-    <w:lsdException w:name="Light List Accent 1" w:uiPriority="61"/>
-    <w:lsdException w:name="Light Grid Accent 1" w:uiPriority="62"/>
-    <w:lsdException w:name="Medium Shading 1 Accent 1" w:uiPriority="63"/>
-    <w:lsdException w:name="Medium Shading 2 Accent 1" w:uiPriority="64"/>
-    <w:lsdException w:name="Medium List 1 Accent 1" w:uiPriority="65"/>
-    <w:lsdException w:name="Revision" w:semiHidden="1"/>
-    <w:lsdException w:name="List Paragraph" w:uiPriority="34" w:qFormat="1"/>
-    <w:lsdException w:name="Quote" w:uiPriority="29" w:qFormat="1"/>
-    <w:lsdException w:name="Intense Quote" w:uiPriority="30" w:qFormat="1"/>
-    <w:lsdException w:name="Medium List 2 Accent 1" w:uiPriority="66"/>
-    <w:lsdException w:name="Medium Grid 1 Accent 1" w:uiPriority="67"/>
-    <w:lsdException w:name="Medium Grid 2 Accent 1" w:uiPriority="68"/>
-    <w:lsdException w:name="Medium Grid 3 Accent 1" w:uiPriority="69"/>
-    <w:lsdException w:name="Dark List Accent 1" w:uiPriority="70"/>
-    <w:lsdException w:name="Colorful Shading Accent 1" w:uiPriority="71"/>
-    <w:lsdException w:name="Colorful List Accent 1" w:uiPriority="72"/>
-    <w:lsdException w:name="Colorful Grid Accent 1" w:uiPriority="73"/>
-    <w:lsdException w:name="Light Shading Accent 2" w:uiPriority="60"/>
-    <w:lsdException w:name="Light List Accent 2" w:uiPriority="61"/>
-    <w:lsdException w:name="Light Grid Accent 2" w:uiPriority="62"/>
-    <w:lsdException w:name="Medium Shading 1 Accent 2" w:uiPriority="63"/>
-    <w:lsdException w:name="Medium Shading 2 Accent 2" w:uiPriority="64"/>
-    <w:lsdException w:name="Medium List 1 Accent 2" w:uiPriority="65"/>
-    <w:lsdException w:name="Medium List 2 Accent 2" w:uiPriority="66"/>
-    <w:lsdException w:name="Medium Grid 1 Accent 2" w:uiPriority="67"/>
-    <w:lsdException w:name="Medium Grid 2 Accent 2" w:uiPriority="68"/>
-    <w:lsdException w:name="Medium Grid 3 Accent 2" w:uiPriority="69"/>
-    <w:lsdException w:name="Dark List Accent 2" w:uiPriority="70"/>
-    <w:lsdException w:name="Colorful Shading Accent 2" w:uiPriority="71"/>
-    <w:lsdException w:name="Colorful List Accent 2" w:uiPriority="72"/>
-    <w:lsdException w:name="Colorful Grid Accent 2" w:uiPriority="73"/>
-    <w:lsdException w:name="Light Shading Accent 3" w:uiPriority="60"/>
-    <w:lsdException w:name="Light List Accent 3" w:uiPriority="61"/>
-    <w:lsdException w:name="Light Grid Accent 3" w:uiPriority="62"/>
-    <w:lsdException w:name="Medium Shading 1 Accent 3" w:uiPriority="63"/>
-    <w:lsdException w:name="Medium Shading 2 Accent 3" w:uiPriority="64"/>
-    <w:lsdException w:name="Medium List 1 Accent 3" w:uiPriority="65"/>
-    <w:lsdException w:name="Medium List 2 Accent 3" w:uiPriority="66"/>
-    <w:lsdException w:name="Medium Grid 1 Accent 3" w:uiPriority="67"/>
-    <w:lsdException w:name="Medium Grid 2 Accent 3" w:uiPriority="68"/>
-    <w:lsdException w:name="Medium Grid 3 Accent 3" w:uiPriority="69"/>
-    <w:lsdException w:name="Dark List Accent 3" w:uiPriority="70"/>
-    <w:lsdException w:name="Colorful Shading Accent 3" w:uiPriority="71"/>
-    <w:lsdException w:name="Colorful List Accent 3" w:uiPriority="72"/>
-    <w:lsdException w:name="Colorful Grid Accent 3" w:uiPriority="73"/>
-    <w:lsdException w:name="Light Shading Accent 4" w:uiPriority="60"/>
-    <w:lsdException w:name="Light List Accent 4" w:uiPriority="61"/>
-    <w:lsdException w:name="Light Grid Accent 4" w:uiPriority="62"/>
-    <w:lsdException w:name="Medium Shading 1 Accent 4" w:uiPriority="63"/>
-    <w:lsdException w:name="Medium Shading 2 Accent 4" w:uiPriority="64"/>
-    <w:lsdException w:name="Medium List 1 Accent 4" w:uiPriority="65"/>
-    <w:lsdException w:name="Medium List 2 Accent 4" w:uiPriority="66"/>
-    <w:lsdException w:name="Medium Grid 1 Accent 4" w:uiPriority="67"/>
-    <w:lsdException w:name="Medium Grid 2 Accent 4" w:uiPriority="68"/>
-    <w:lsdException w:name="Medium Grid 3 Accent 4" w:uiPriority="69"/>
-    <w:lsdException w:name="Dark List Accent 4" w:uiPriority="70"/>
-    <w:lsdException w:name="Colorful Shading Accent 4" w:uiPriority="71"/>
-    <w:lsdException w:name="Colorful List Accent 4" w:uiPriority="72"/>
-    <w:lsdException w:name="Colorful Grid Accent 4" w:uiPriority="73"/>
-    <w:lsdException w:name="Light Shading Accent 5" w:uiPriority="60"/>
-    <w:lsdException w:name="Light List Accent 5" w:uiPriority="61"/>
-    <w:lsdException w:name="Light Grid Accent 5" w:uiPriority="62"/>
-    <w:lsdException w:name="Medium Shading 1 Accent 5" w:uiPriority="63"/>
-    <w:lsdException w:name="Medium Shading 2 Accent 5" w:uiPriority="64"/>
-    <w:lsdException w:name="Medium List 1 Accent 5" w:uiPriority="65"/>
-    <w:lsdException w:name="Medium List 2 Accent 5" w:uiPriority="66"/>
-    <w:lsdException w:name="Medium Grid 1 Accent 5" w:uiPriority="67"/>
-    <w:lsdException w:name="Medium Grid 2 Accent 5" w:uiPriority="68"/>
-    <w:lsdException w:name="Medium Grid 3 Accent 5" w:uiPriority="69"/>
-    <w:lsdException w:name="Dark List Accent 5" w:uiPriority="70"/>
-    <w:lsdException w:name="Colorful Shading Accent 5" w:uiPriority="71"/>
-    <w:lsdException w:name="Colorful List Accent 5" w:uiPriority="72"/>
-    <w:lsdException w:name="Colorful Grid Accent 5" w:uiPriority="73"/>
-    <w:lsdException w:name="Light Shading Accent 6" w:uiPriority="60"/>
-    <w:lsdException w:name="Light List Accent 6" w:uiPriority="61"/>
-    <w:lsdException w:name="Light Grid Accent 6" w:uiPriority="62"/>
-    <w:lsdException w:name="Medium Shading 1 Accent 6" w:uiPriority="63"/>
-    <w:lsdException w:name="Medium Shading 2 Accent 6" w:uiPriority="64"/>
-    <w:lsdException w:name="Medium List 1 Accent 6" w:uiPriority="65"/>
-    <w:lsdException w:name="Medium List 2 Accent 6" w:uiPriority="66"/>
-    <w:lsdException w:name="Medium Grid 1 Accent 6" w:uiPriority="67"/>
-    <w:lsdException w:name="Medium Grid 2 Accent 6" w:uiPriority="68"/>
-    <w:lsdException w:name="Medium Grid 3 Accent 6" w:uiPriority="69"/>
-    <w:lsdException w:name="Dark List Accent 6" w:uiPriority="70"/>
-    <w:lsdException w:name="Colorful Shading Accent 6" w:uiPriority="71"/>
-    <w:lsdException w:name="Colorful List Accent 6" w:uiPriority="72"/>
-    <w:lsdException w:name="Colorful Grid Accent 6" w:uiPriority="73"/>
-    <w:lsdException w:name="Subtle Emphasis" w:uiPriority="19" w:qFormat="1"/>
-    <w:lsdException w:name="Intense Emphasis" w:uiPriority="21" w:qFormat="1"/>
-    <w:lsdException w:name="Subtle Reference" w:uiPriority="31" w:qFormat="1"/>
-    <w:lsdException w:name="Intense Reference" w:uiPriority="32" w:qFormat="1"/>
-    <w:lsdException w:name="Book Title" w:uiPriority="33" w:qFormat="1"/>
-    <w:lsdException w:name="Bibliography" w:semiHidden="1" w:uiPriority="37" w:unhideWhenUsed="1"/>
-    <w:lsdException w:name="TOC Heading" w:semiHidden="1" w:uiPriority="39" w:unhideWhenUsed="1" w:qFormat="1"/>
-    <w:lsdException w:name="Plain Table 1" w:uiPriority="41"/>
-    <w:lsdException w:name="Plain Table 2" w:uiPriority="42"/>
-    <w:lsdException w:name="Plain Table 3" w:uiPriority="43"/>
-    <w:lsdException w:name="Plain Table 4" w:uiPriority="44"/>
-    <w:lsdException w:name="Plain Table 5" w:uiPriority="45"/>
-    <w:lsdException w:name="Grid Table Light" w:uiPriority="40"/>
-    <w:lsdException w:name="Grid Table 1 Light" w:uiPriority="46"/>
-    <w:lsdException w:name="Grid Table 2" w:uiPriority="47"/>
-    <w:lsdException w:name="Grid Table 3" w:uiPriority="48"/>
-    <w:lsdException w:name="Grid Table 4" w:uiPriority="49"/>
-    <w:lsdException w:name="Grid Table 5 Dark" w:uiPriority="50"/>
-    <w:lsdException w:name="Grid Table 6 Colorful" w:uiPriority="51"/>
-    <w:lsdException w:name="Grid Table 7 Colorful" w:uiPriority="52"/>
-    <w:lsdException w:name="Grid Table 1 Light Accent 1" w:uiPriority="46"/>
-    <w:lsdException w:name="Grid Table 2 Accent 1" w:uiPriority="47"/>
-    <w:lsdException w:name="Grid Table 3 Accent 1" w:uiPriority="48"/>
-    <w:lsdException w:name="Grid Table 4 Accent 1" w:uiPriority="49"/>
-    <w:lsdException w:name="Grid Table 5 Dark Accent 1" w:uiPriority="50"/>
-    <w:lsdException w:name="Grid Table 6 Colorful Accent 1" w:uiPriority="51"/>
-    <w:lsdException w:name="Grid Table 7 Colorful Accent 1" w:uiPriority="52"/>
-    <w:lsdException w:name="Grid Table 1 Light Accent 2" w:uiPriority="46"/>
-    <w:lsdException w:name="Grid Table 2 Accent 2" w:uiPriority="47"/>
-    <w:lsdException w:name="Grid Table 3 Accent 2" w:uiPriority="48"/>
-    <w:lsdException w:name="Grid Table 4 Accent 2" w:uiPriority="49"/>
-    <w:lsdException w:name="Grid Table 5 Dark Accent 2" w:uiPriority="50"/>
-    <w:lsdException w:name="Grid Table 6 Colorful Accent 2" w:uiPriority="51"/>
-    <w:lsdException w:name="Grid Table 7 Colorful Accent 2" w:uiPriority="52"/>
-    <w:lsdException w:name="Grid Table 1 Light Accent 3" w:uiPriority="46"/>
-    <w:lsdException w:name="Grid Table 2 Accent 3" w:uiPriority="47"/>
-    <w:lsdException w:name="Grid Table 3 Accent 3" w:uiPriority="48"/>
-    <w:lsdException w:name="Grid Table 4 Accent 3" w:uiPriority="49"/>
-    <w:lsdException w:name="Grid Table 5 Dark Accent 3" w:uiPriority="50"/>
-    <w:lsdException w:name="Grid Table 6 Colorful Accent 3" w:uiPriority="51"/>
-    <w:lsdException w:name="Grid Table 7 Colorful Accent 3" w:uiPriority="52"/>
-    <w:lsdException w:name="Grid Table 1 Light Accent 4" w:uiPriority="46"/>
-    <w:lsdException w:name="Grid Table 2 Accent 4" w:uiPriority="47"/>
-    <w:lsdException w:name="Grid Table 3 Accent 4" w:uiPriority="48"/>
-    <w:lsdException w:name="Grid Table 4 Accent 4" w:uiPriority="49"/>
-    <w:lsdException w:name="Grid Table 5 Dark Accent 4" w:uiPriority="50"/>
-    <w:lsdException w:name="Grid Table 6 Colorful Accent 4" w:uiPriority="51"/>
-    <w:lsdException w:name="Grid Table 7 Colorful Accent 4" w:uiPriority="52"/>
-    <w:lsdException w:name="Grid Table 1 Light Accent 5" w:uiPriority="46"/>
-    <w:lsdException w:name="Grid Table 2 Accent 5" w:uiPriority="47"/>
-    <w:lsdException w:name="Grid Table 3 Accent 5" w:uiPriority="48"/>
-    <w:lsdException w:name="Grid Table 4 Accent 5" w:uiPriority="49"/>
-    <w:lsdException w:name="Grid Table 5 Dark Accent 5" w:uiPriority="50"/>
-    <w:lsdException w:name="Grid Table 6 Colorful Accent 5" w:uiPriority="51"/>
-    <w:lsdException w:name="Grid Table 7 Colorful Accent 5" w:uiPriority="52"/>
-    <w:lsdException w:name="Grid Table 1 Light Accent 6" w:uiPriority="46"/>
-    <w:lsdException w:name="Grid Table 2 Accent 6" w:uiPriority="47"/>
-    <w:lsdException w:name="Grid Table 3 Accent 6" w:uiPriority="48"/>
-    <w:lsdException w:name="Grid Table 4 Accent 6" w:uiPriority="49"/>
-    <w:lsdException w:name="Grid Table 5 Dark Accent 6" w:uiPriority="50"/>
-    <w:lsdException w:name="Grid Table 6 Colorful Accent 6" w:uiPriority="51"/>
-    <w:lsdException w:name="Grid Table 7 Colorful Accent 6" w:uiPriority="52"/>
-    <w:lsdException w:name="List Table 1 Light" w:uiPriority="46"/>
-    <w:lsdException w:name="List Table 2" w:uiPriority="47"/>
-    <w:lsdException w:name="List Table 3" w:uiPriority="48"/>
-    <w:lsdException w:name="List Table 4" w:uiPriority="49"/>
-    <w:lsdException w:name="List Table 5 Dark" w:uiPriority="50"/>
-    <w:lsdException w:name="List Table 6 Colorful" w:uiPriority="51"/>
-    <w:lsdException w:name="List Table 7 Colorful" w:uiPriority="52"/>
-    <w:lsdException w:name="List Table 1 Light Accent 1" w:uiPriority="46"/>
-    <w:lsdException w:name="List Table 2 Accent 1" w:uiPriority="47"/>
-    <w:lsdException w:name="List Table 3 Accent 1" w:uiPriority="48"/>
-    <w:lsdException w:name="List Table 4 Accent 1" w:uiPriority="49"/>
-    <w:lsdException w:name="List Table 5 Dark Accent 1" w:uiPriority="50"/>
-    <w:lsdException w:name="List Table 6 Colorful Accent 1" w:uiPriority="51"/>
-    <w:lsdException w:name="List Table 7 Colorful Accent 1" w:uiPriority="52"/>
-    <w:lsdException w:name="List Table 1 Light Accent 2" w:uiPriority="46"/>
-    <w:lsdException w:name="List Table 2 Accent 2" w:uiPriority="47"/>
-    <w:lsdException w:name="List Table 3 Accent 2" w:uiPriority="48"/>
-    <w:lsdException w:name="List Table 4 Accent 2" w:uiPriority="49"/>
-    <w:lsdException w:name="List Table 5 Dark Accent 2" w:uiPriority="50"/>
-    <w:lsdException w:name="List Table 6 Colorful Accent 2" w:uiPriority="51"/>
-    <w:lsdException w:name="List Table 7 Colorful Accent 2" w:uiPriority="52"/>
-    <w:lsdException w:name="List Table 1 Light Accent 3" w:uiPriority="46"/>
-    <w:lsdException w:name="List Table 2 Accent 3" w:uiPriority="47"/>
-    <w:lsdException w:name="List Table 3 Accent 3" w:uiPriority="48"/>
-    <w:lsdException w:name="List Table 4 Accent 3" w:uiPriority="49"/>
-    <w:lsdException w:name="List Table 5 Dark Accent 3" w:uiPriority="50"/>
-    <w:lsdException w:name="List Table 6 Colorful Accent 3" w:uiPriority="51"/>
-    <w:lsdException w:name="List Table 7 Colorful Accent 3" w:uiPriority="52"/>
-    <w:lsdException w:name="List Table 1 Light Accent 4" w:uiPriority="46"/>
-    <w:lsdException w:name="List Table 2 Accent 4" w:uiPriority="47"/>
-    <w:lsdException w:name="List Table 3 Accent 4" w:uiPriority="48"/>
-    <w:lsdException w:name="List Table 4 Accent 4" w:uiPriority="49"/>
-    <w:lsdException w:name="List Table 5 Dark Accent 4" w:uiPriority="50"/>
-    <w:lsdException w:name="List Table 6 Colorful Accent 4" w:uiPriority="51"/>
-    <w:lsdException w:name="List Table 7 Colorful Accent 4" w:uiPriority="52"/>
-    <w:lsdException w:name="List Table 1 Light Accent 5" w:uiPriority="46"/>
-    <w:lsdException w:name="List Table 2 Accent 5" w:uiPriority="47"/>
-    <w:lsdException w:name="List Table 3 Accent 5" w:uiPriority="48"/>
-    <w:lsdException w:name="List Table 4 Accent 5" w:uiPriority="49"/>
-    <w:lsdException w:name="List Table 5 Dark Accent 5" w:uiPriority="50"/>
-    <w:lsdException w:name="List Table 6 Colorful Accent 5" w:uiPriority="51"/>
-    <w:lsdException w:name="List Table 7 Colorful Accent 5" w:uiPriority="52"/>
-    <w:lsdException w:name="List Table 1 Light Accent 6" w:uiPriority="46"/>
-    <w:lsdException w:name="List Table 2 Accent 6" w:uiPriority="47"/>
-    <w:lsdException w:name="List Table 3 Accent 6" w:uiPriority="48"/>
-    <w:lsdException w:name="List Table 4 Accent 6" w:uiPriority="49"/>
-    <w:lsdException w:name="List Table 5 Dark Accent 6" w:uiPriority="50"/>
-    <w:lsdException w:name="List Table 6 Colorful Accent 6" w:uiPriority="51"/>
-    <w:lsdException w:name="List Table 7 Colorful Accent 6" w:uiPriority="52"/>
-    <w:lsdException w:name="Mention" w:semiHidden="1" w:unhideWhenUsed="1"/>
-    <w:lsdException w:name="Smart Hyperlink" w:semiHidden="1" w:unhideWhenUsed="1"/>
-    <w:lsdException w:name="Hashtag" w:semiHidden="1" w:unhideWhenUsed="1"/>
-  </w:latentStyles>
-  <w:style w:type="paragraph" w:default="1" w:styleId="Normal">
-    <w:name w:val="Normal"/>
-    <w:qFormat/>
-  </w:style>
-  <w:style w:type="character" w:default="1" w:styleId="DefaultParagraphFont">
-    <w:name w:val="Default Paragraph Font"/>
-    <w:uiPriority w:val="1"/>
-    <w:semiHidden/>
-    <w:unhideWhenUsed/>
-  </w:style>
-  <w:style w:type="table" w:default="1" w:styleId="TableNormal">
-    <w:name w:val="Normal Table"/>
-    <w:uiPriority w:val="99"/>
-    <w:semiHidden/>
-    <w:unhideWhenUsed/>
-    <w:tblPr>
-      <w:tblInd w:w="0" w:type="dxa"/>
-      <w:tblCellMar>
-        <w:top w:w="0" w:type="dxa"/>
-        <w:left w:w="108" w:type="dxa"/>
-        <w:bottom w:w="0" w:type="dxa"/>
-        <w:right w:w="108" w:type="dxa"/>
-      </w:tblCellMar>
-    </w:tblPr>
-  </w:style>
-  <w:style w:type="numbering" w:default="1" w:styleId="NoList">
-    <w:name w:val="No List"/>
-    <w:uiPriority w:val="99"/>
-    <w:semiHidden/>
-    <w:unhideWhenUsed/>
-  </w:style>
-  <w:style w:type="paragraph" w:customStyle="1" w:styleId="940C8D8D34CB43FBBA9C109ACCC5F3B0">
-    <w:name w:val="940C8D8D34CB43FBBA9C109ACCC5F3B0"/>
-  </w:style>
-  <w:style w:type="paragraph" w:customStyle="1" w:styleId="CA442CA2D27F47979A0AC800A8B2A3B0">
-    <w:name w:val="CA442CA2D27F47979A0AC800A8B2A3B0"/>
-  </w:style>
-  <w:style w:type="paragraph" w:customStyle="1" w:styleId="61E3D8A1A0AE4F3D964AAF528FB8CAD0">
-    <w:name w:val="61E3D8A1A0AE4F3D964AAF528FB8CAD0"/>
-  </w:style>
-</w:styles>
-</file>
-
-<file path=word/glossary/webSettings.xml><?xml version="1.0" encoding="utf-8"?>
-<w:webSettings xmlns:mc="http://schemas.openxmlformats.org/markup-compatibility/2006" xmlns:r="http://schemas.openxmlformats.org/officeDocument/2006/relationships" xmlns:w="http://schemas.openxmlformats.org/wordprocessingml/2006/main" xmlns:w14="http://schemas.microsoft.com/office/word/2010/wordml" xmlns:w15="http://schemas.microsoft.com/office/word/2012/wordml" xmlns:w16se="http://schemas.microsoft.com/office/word/2015/wordml/symex" mc:Ignorable="w14 w15 w16se">
-  <w:optimizeForBrowser/>
-  <w:allowPNG/>
-</w:webSettings>
 </file>
 
 <file path=word/theme/theme1.xml><?xml version="1.0" encoding="utf-8"?>

</xml_diff>

<commit_message>
Added a detailed explanation of the components of the topology.
</commit_message>
<xml_diff>
--- a/exercise_2/Architecture.docx
+++ b/exercise_2/Architecture.docx
@@ -879,12 +879,10 @@
               <w:t xml:space="preserve">    </w:t>
             </w:r>
             <w:proofErr w:type="spellStart"/>
-            <w:proofErr w:type="gramStart"/>
             <w:r>
               <w:t>config.json</w:t>
             </w:r>
             <w:proofErr w:type="spellEnd"/>
-            <w:proofErr w:type="gramEnd"/>
           </w:p>
         </w:tc>
         <w:tc>
@@ -1175,8 +1173,6 @@
             <w:r>
               <w:t>Histogram of the top 20 common words found in tweets. Output from Tableau.</w:t>
             </w:r>
-            <w:bookmarkStart w:id="0" w:name="_GoBack"/>
-            <w:bookmarkEnd w:id="0"/>
           </w:p>
         </w:tc>
       </w:tr>
@@ -1488,12 +1484,185 @@
           <v:shape id="_x0000_i1025" type="#_x0000_t75" style="width:467.25pt;height:185.25pt" o:ole="">
             <v:imagedata r:id="rId7" o:title=""/>
           </v:shape>
-          <o:OLEObject Type="Embed" ProgID="Visio.Drawing.15" ShapeID="_x0000_i1025" DrawAspect="Content" ObjectID="_1540583719" r:id="rId8"/>
+          <o:OLEObject Type="Embed" ProgID="Visio.Drawing.15" ShapeID="_x0000_i1025" DrawAspect="Content" ObjectID="_1541149533" r:id="rId8"/>
         </w:object>
+      </w:r>
+    </w:p>
+    <w:p>
+      <w:pPr>
+        <w:pStyle w:val="Heading1"/>
+      </w:pPr>
+      <w:proofErr w:type="spellStart"/>
+      <w:r>
+        <w:lastRenderedPageBreak/>
+        <w:t>Streamparse</w:t>
+      </w:r>
+      <w:proofErr w:type="spellEnd"/>
+      <w:r>
+        <w:t xml:space="preserve"> topology</w:t>
+      </w:r>
+    </w:p>
+    <w:p>
+      <w:r>
+        <w:rPr>
+          <w:noProof/>
+          <w:lang w:eastAsia="en-US" w:bidi="he-IL"/>
+        </w:rPr>
+        <w:drawing>
+          <wp:inline distT="0" distB="0" distL="0" distR="0">
+            <wp:extent cx="5943600" cy="1903160"/>
+            <wp:effectExtent l="0" t="0" r="0" b="1905"/>
+            <wp:docPr id="1" name="Picture 1"/>
+            <wp:cNvGraphicFramePr>
+              <a:graphicFrameLocks xmlns:a="http://schemas.openxmlformats.org/drawingml/2006/main" noChangeAspect="1"/>
+            </wp:cNvGraphicFramePr>
+            <a:graphic xmlns:a="http://schemas.openxmlformats.org/drawingml/2006/main">
+              <a:graphicData uri="http://schemas.openxmlformats.org/drawingml/2006/picture">
+                <pic:pic xmlns:pic="http://schemas.openxmlformats.org/drawingml/2006/picture">
+                  <pic:nvPicPr>
+                    <pic:cNvPr id="0" name="Picture 2"/>
+                    <pic:cNvPicPr>
+                      <a:picLocks noChangeAspect="1" noChangeArrowheads="1"/>
+                    </pic:cNvPicPr>
+                  </pic:nvPicPr>
+                  <pic:blipFill>
+                    <a:blip r:embed="rId9">
+                      <a:extLst>
+                        <a:ext uri="{28A0092B-C50C-407E-A947-70E740481C1C}">
+                          <a14:useLocalDpi xmlns:a14="http://schemas.microsoft.com/office/drawing/2010/main" val="0"/>
+                        </a:ext>
+                      </a:extLst>
+                    </a:blip>
+                    <a:srcRect/>
+                    <a:stretch>
+                      <a:fillRect/>
+                    </a:stretch>
+                  </pic:blipFill>
+                  <pic:spPr bwMode="auto">
+                    <a:xfrm>
+                      <a:off x="0" y="0"/>
+                      <a:ext cx="5943600" cy="1903160"/>
+                    </a:xfrm>
+                    <a:prstGeom prst="rect">
+                      <a:avLst/>
+                    </a:prstGeom>
+                    <a:noFill/>
+                    <a:ln>
+                      <a:noFill/>
+                    </a:ln>
+                  </pic:spPr>
+                </pic:pic>
+              </a:graphicData>
+            </a:graphic>
+          </wp:inline>
+        </w:drawing>
+      </w:r>
+    </w:p>
+    <w:p>
+      <w:pPr>
+        <w:pStyle w:val="Heading2"/>
+      </w:pPr>
+      <w:r>
+        <w:t>Tweet-spout (</w:t>
+      </w:r>
+      <w:proofErr w:type="spellStart"/>
+      <w:r>
+        <w:t>src</w:t>
+      </w:r>
+      <w:proofErr w:type="spellEnd"/>
+      <w:r>
+        <w:t>/tweets.py)</w:t>
+      </w:r>
+    </w:p>
+    <w:p>
+      <w:r>
+        <w:t xml:space="preserve">A spout – a data source for </w:t>
+      </w:r>
+      <w:proofErr w:type="spellStart"/>
+      <w:r>
+        <w:t>streamparse</w:t>
+      </w:r>
+      <w:proofErr w:type="spellEnd"/>
+      <w:r>
+        <w:t xml:space="preserve">. </w:t>
+      </w:r>
+      <w:r>
+        <w:t>Connects to twitter’s firehose and reads all tweets in English that contain the words ‘a’, ’the’, ’I’, ’you’, or ‘u’. Read timeout was adjusted to 1 second to reduce ‘Empty queue exceptions’. The message is harmless but so is increasing the time the application waits for a message when to queue is empty.</w:t>
+      </w:r>
+    </w:p>
+    <w:p>
+      <w:pPr>
+        <w:pStyle w:val="Heading2"/>
+      </w:pPr>
+      <w:r>
+        <w:t>Parse-tweet-bolt</w:t>
+      </w:r>
+      <w:r>
+        <w:t xml:space="preserve"> (</w:t>
+      </w:r>
+      <w:proofErr w:type="spellStart"/>
+      <w:r>
+        <w:t>src</w:t>
+      </w:r>
+      <w:proofErr w:type="spellEnd"/>
+      <w:r>
+        <w:t>/parse.py)</w:t>
+      </w:r>
+    </w:p>
+    <w:p>
+      <w:r>
+        <w:t>A bolt. Takes a tweet as an input, parses it into words and emits each word separately. The topology is configured to spawn two such bolts (the number is a recommendation only) in shuffle mode.</w:t>
+      </w:r>
+    </w:p>
+    <w:p>
+      <w:pPr>
+        <w:pStyle w:val="Heading2"/>
+      </w:pPr>
+      <w:r>
+        <w:t>Count-bolt (</w:t>
+      </w:r>
+      <w:proofErr w:type="spellStart"/>
+      <w:r>
+        <w:t>src</w:t>
+      </w:r>
+      <w:proofErr w:type="spellEnd"/>
+      <w:r>
+        <w:t>/wordcount.py)</w:t>
+      </w:r>
+    </w:p>
+    <w:p>
+      <w:r>
+        <w:t xml:space="preserve">A bolt. During initialization, it reads the complete word count list from the database. This is bound (more or less) by the English dictionary, so I am not concerned about reaching any memory limits over time. It then uses this list of already seen words to determine if a word it just got is a new word that needs to be inserted, or an already existing one, whose count in the database needs to be incremented. </w:t>
+      </w:r>
+      <w:r>
+        <w:t xml:space="preserve">The topology is configured to spawn two such bolts (the number is a recommendation only) in </w:t>
+      </w:r>
+      <w:r>
+        <w:t>fields</w:t>
+      </w:r>
+      <w:r>
+        <w:t xml:space="preserve"> mode.</w:t>
+      </w:r>
+      <w:r>
+        <w:t xml:space="preserve"> This means that similar words will always be directed to the same bolt. This works well for our initialization technique. It ensures that the second time a word is encountered it is guaranteed to be sent to the same bolt instance, thus preventing a send insert from failing the insert on the unique key </w:t>
+      </w:r>
+      <w:r>
+        <w:t>(</w:t>
+      </w:r>
+      <w:r>
+        <w:t xml:space="preserve">Alternatively, </w:t>
+      </w:r>
+      <w:r>
+        <w:t>we could wrap the insert with a try-except and resort to an update when an insert fails). The implemented approach is the most efficient in terms of round trips to th</w:t>
+      </w:r>
+      <w:bookmarkStart w:id="0" w:name="_GoBack"/>
+      <w:bookmarkEnd w:id="0"/>
+      <w:r>
+        <w:t>e database since it caches the knowledge on what needs to be inserted and what updated and has no need to test for it (via select) or to guess and correct (insert with exception or update with a zero row count).</w:t>
       </w:r>
     </w:p>
     <w:sectPr>
-      <w:footerReference w:type="default" r:id="rId9"/>
+      <w:footerReference w:type="default" r:id="rId10"/>
       <w:pgSz w:w="12240" w:h="15840"/>
       <w:pgMar w:top="1440" w:right="1440" w:bottom="1440" w:left="1440" w:header="720" w:footer="720" w:gutter="0"/>
       <w:cols w:space="720"/>

</xml_diff>